<commit_message>
major overhaul to showPhylo. Broke out name search into 2 helper functions
</commit_message>
<xml_diff>
--- a/geneticRescue_Roadmap.docx
+++ b/geneticRescue_Roadmap.docx
@@ -84,7 +84,33 @@
                 <w:szCs w:val="22"/>
                 <w:rtl w:val="0"/>
               </w:rPr>
-              <w:t xml:space="preserve">Genetic Rescue in Guppies and Panthers</w:t>
+              <w:t xml:space="preserve">Genetic Rescue in Guppies and Pa</w:t>
+            </w:r>
+            <w:sdt>
+              <w:sdtPr>
+                <w:tag w:val="goog_rdk_0"/>
+              </w:sdtPr>
+              <w:sdtContent>
+                <w:commentRangeStart w:id="0"/>
+              </w:sdtContent>
+            </w:sdt>
+            <w:r>
+              <w:rPr>
+                <w:rFonts w:ascii="Montserrat" w:cs="Montserrat" w:eastAsia="Montserrat" w:hAnsi="Montserrat"/>
+                <w:sz w:val="22"/>
+                <w:szCs w:val="22"/>
+                <w:rtl w:val="0"/>
+              </w:rPr>
+              <w:t xml:space="preserve">nthers</w:t>
+            </w:r>
+            <w:commentRangeEnd w:id="0"/>
+            <w:r>
+              <w:commentReference w:id="0"/>
+            </w:r>
+            <w:r>
+              <w:rPr>
+                <w:rtl w:val="0"/>
+              </w:rPr>
             </w:r>
           </w:p>
         </w:tc>
@@ -1528,10 +1554,10 @@
             </w:r>
             <w:sdt>
               <w:sdtPr>
-                <w:tag w:val="goog_rdk_0"/>
+                <w:tag w:val="goog_rdk_1"/>
               </w:sdtPr>
               <w:sdtContent>
-                <w:commentRangeStart w:id="0"/>
+                <w:commentRangeStart w:id="1"/>
               </w:sdtContent>
             </w:sdt>
             <w:r>
@@ -1543,9 +1569,9 @@
               </w:rPr>
               <w:t xml:space="preserve">rebus</w:t>
             </w:r>
-            <w:commentRangeEnd w:id="0"/>
-            <w:r>
-              <w:commentReference w:id="0"/>
+            <w:commentRangeEnd w:id="1"/>
+            <w:r>
+              <w:commentReference w:id="1"/>
             </w:r>
             <w:r>
               <w:rPr>
@@ -1579,6 +1605,14 @@
               </w:rPr>
               <w:t xml:space="preserve">Intro to the problem with first 1 min of this </w:t>
             </w:r>
+            <w:sdt>
+              <w:sdtPr>
+                <w:tag w:val="goog_rdk_2"/>
+              </w:sdtPr>
+              <w:sdtContent>
+                <w:commentRangeStart w:id="2"/>
+              </w:sdtContent>
+            </w:sdt>
             <w:hyperlink r:id="rId9">
               <w:r>
                 <w:rPr>
@@ -1599,7 +1633,20 @@
                 <w:szCs w:val="22"/>
                 <w:rtl w:val="0"/>
               </w:rPr>
-              <w:t xml:space="preserve">: Uno, a blinded panther as a charismatic story for a charismatic species; intro to different perspectives around cougars.</w:t>
+              <w:t xml:space="preserve">: </w:t>
+            </w:r>
+            <w:commentRangeEnd w:id="2"/>
+            <w:r>
+              <w:commentReference w:id="2"/>
+            </w:r>
+            <w:r>
+              <w:rPr>
+                <w:rFonts w:ascii="Montserrat" w:cs="Montserrat" w:eastAsia="Montserrat" w:hAnsi="Montserrat"/>
+                <w:sz w:val="22"/>
+                <w:szCs w:val="22"/>
+                <w:rtl w:val="0"/>
+              </w:rPr>
+              <w:t xml:space="preserve">Uno, a blinded panther as a charismatic story for a charismatic species; intro to different perspectives around cougars.</w:t>
             </w:r>
           </w:p>
           <w:p>
@@ -1755,10 +1802,10 @@
             </w:pPr>
             <w:sdt>
               <w:sdtPr>
-                <w:tag w:val="goog_rdk_1"/>
+                <w:tag w:val="goog_rdk_3"/>
               </w:sdtPr>
               <w:sdtContent>
-                <w:commentRangeStart w:id="1"/>
+                <w:commentRangeStart w:id="3"/>
               </w:sdtContent>
             </w:sdt>
             <w:r>
@@ -1770,9 +1817,9 @@
               </w:rPr>
               <w:t xml:space="preserve">(?$$M) B</w:t>
             </w:r>
-            <w:commentRangeEnd w:id="1"/>
-            <w:r>
-              <w:commentReference w:id="1"/>
+            <w:commentRangeEnd w:id="3"/>
+            <w:r>
+              <w:commentReference w:id="3"/>
             </w:r>
             <w:r>
               <w:rPr>
@@ -1922,7 +1969,33 @@
                 <w:rFonts w:ascii="Montserrat" w:cs="Montserrat" w:eastAsia="Montserrat" w:hAnsi="Montserrat"/>
                 <w:rtl w:val="0"/>
               </w:rPr>
-              <w:t xml:space="preserve">Discussion Q: What species would you choose to test out genetic rescue (if you can increase a population’s fitness by introducing genetic variation)?</w:t>
+              <w:t xml:space="preserve">Discussion Q: What</w:t>
+            </w:r>
+            <w:sdt>
+              <w:sdtPr>
+                <w:tag w:val="goog_rdk_4"/>
+              </w:sdtPr>
+              <w:sdtContent>
+                <w:commentRangeStart w:id="4"/>
+              </w:sdtContent>
+            </w:sdt>
+            <w:r>
+              <w:rPr>
+                <w:rFonts w:ascii="Montserrat" w:cs="Montserrat" w:eastAsia="Montserrat" w:hAnsi="Montserrat"/>
+                <w:rtl w:val="0"/>
+              </w:rPr>
+              <w:t xml:space="preserve"> species would you choose</w:t>
+            </w:r>
+            <w:commentRangeEnd w:id="4"/>
+            <w:r>
+              <w:commentReference w:id="4"/>
+            </w:r>
+            <w:r>
+              <w:rPr>
+                <w:rFonts w:ascii="Montserrat" w:cs="Montserrat" w:eastAsia="Montserrat" w:hAnsi="Montserrat"/>
+                <w:rtl w:val="0"/>
+              </w:rPr>
+              <w:t xml:space="preserve"> to test out genetic rescue (if you can increase a population’s fitness by introducing genetic variation)?</w:t>
             </w:r>
           </w:p>
           <w:p>
@@ -2023,10 +2096,18 @@
             </w:pPr>
             <w:sdt>
               <w:sdtPr>
-                <w:tag w:val="goog_rdk_2"/>
+                <w:tag w:val="goog_rdk_5"/>
               </w:sdtPr>
               <w:sdtContent>
-                <w:commentRangeStart w:id="2"/>
+                <w:commentRangeStart w:id="5"/>
+              </w:sdtContent>
+            </w:sdt>
+            <w:sdt>
+              <w:sdtPr>
+                <w:tag w:val="goog_rdk_6"/>
+              </w:sdtPr>
+              <w:sdtContent>
+                <w:commentRangeStart w:id="6"/>
               </w:sdtContent>
             </w:sdt>
             <w:r>
@@ -2084,9 +2165,13 @@
               </w:rPr>
               <w:t xml:space="preserve">Grizzly bear</w:t>
             </w:r>
-            <w:commentRangeEnd w:id="2"/>
-            <w:r>
-              <w:commentReference w:id="2"/>
+            <w:commentRangeEnd w:id="5"/>
+            <w:r>
+              <w:commentReference w:id="5"/>
+            </w:r>
+            <w:commentRangeEnd w:id="6"/>
+            <w:r>
+              <w:commentReference w:id="6"/>
             </w:r>
             <w:r>
               <w:rPr>
@@ -2099,12 +2184,20 @@
             </w:r>
             <w:sdt>
               <w:sdtPr>
-                <w:tag w:val="goog_rdk_3"/>
+                <w:tag w:val="goog_rdk_7"/>
               </w:sdtPr>
               <w:sdtContent>
-                <w:commentRangeStart w:id="3"/>
+                <w:commentRangeStart w:id="7"/>
               </w:sdtContent>
             </w:sdt>
+            <w:sdt>
+              <w:sdtPr>
+                <w:tag w:val="goog_rdk_8"/>
+              </w:sdtPr>
+              <w:sdtContent>
+                <w:commentRangeStart w:id="8"/>
+              </w:sdtContent>
+            </w:sdt>
             <w:r>
               <w:rPr>
                 <w:rFonts w:ascii="Montserrat" w:cs="Montserrat" w:eastAsia="Montserrat" w:hAnsi="Montserrat"/>
@@ -2114,9 +2207,13 @@
               </w:rPr>
               <w:t xml:space="preserve">Do we have a clearer example?</w:t>
             </w:r>
-            <w:commentRangeEnd w:id="3"/>
-            <w:r>
-              <w:commentReference w:id="3"/>
+            <w:commentRangeEnd w:id="7"/>
+            <w:r>
+              <w:commentReference w:id="7"/>
+            </w:r>
+            <w:commentRangeEnd w:id="8"/>
+            <w:r>
+              <w:commentReference w:id="8"/>
             </w:r>
             <w:r>
               <w:rPr>
@@ -2144,7 +2241,33 @@
                 <w:szCs w:val="22"/>
                 <w:rtl w:val="0"/>
               </w:rPr>
-              <w:t xml:space="preserve">End: Tomorrow we’ll dive into the guppy study. We’re trying to answer the question: Can we use “genetic rescue” (the introduction of new alleles from a closely related population) to improve a population’s overall fitness?</w:t>
+              <w:t xml:space="preserve">End: Tomorrow we’ll dive into the guppy study. We’re trying to answer the question: </w:t>
+            </w:r>
+            <w:sdt>
+              <w:sdtPr>
+                <w:tag w:val="goog_rdk_9"/>
+              </w:sdtPr>
+              <w:sdtContent>
+                <w:commentRangeStart w:id="9"/>
+              </w:sdtContent>
+            </w:sdt>
+            <w:r>
+              <w:rPr>
+                <w:rFonts w:ascii="Montserrat" w:cs="Montserrat" w:eastAsia="Montserrat" w:hAnsi="Montserrat"/>
+                <w:sz w:val="22"/>
+                <w:szCs w:val="22"/>
+                <w:rtl w:val="0"/>
+              </w:rPr>
+              <w:t xml:space="preserve">Can we use “genetic rescue” (the introduction of new alleles from a closely related population) to improve a population’s overall fitness?</w:t>
+            </w:r>
+            <w:commentRangeEnd w:id="9"/>
+            <w:r>
+              <w:commentReference w:id="9"/>
+            </w:r>
+            <w:r>
+              <w:rPr>
+                <w:rtl w:val="0"/>
+              </w:rPr>
             </w:r>
           </w:p>
           <w:p>
@@ -2270,7 +2393,37 @@
                 <w:szCs w:val="22"/>
                 <w:rtl w:val="0"/>
               </w:rPr>
-              <w:t xml:space="preserve">Break it down: how do we test this? How do we measure fitness? (Looking at longevity and reproductive success). Predictions: </w:t>
+              <w:t xml:space="preserve">Break it down: how do we test this? </w:t>
+            </w:r>
+            <w:sdt>
+              <w:sdtPr>
+                <w:tag w:val="goog_rdk_10"/>
+              </w:sdtPr>
+              <w:sdtContent>
+                <w:commentRangeStart w:id="10"/>
+              </w:sdtContent>
+            </w:sdt>
+            <w:r>
+              <w:rPr>
+                <w:rFonts w:ascii="Montserrat" w:cs="Montserrat" w:eastAsia="Montserrat" w:hAnsi="Montserrat"/>
+                <w:sz w:val="22"/>
+                <w:szCs w:val="22"/>
+                <w:rtl w:val="0"/>
+              </w:rPr>
+              <w:t xml:space="preserve">How do we measure fitness</w:t>
+            </w:r>
+            <w:commentRangeEnd w:id="10"/>
+            <w:r>
+              <w:commentReference w:id="10"/>
+            </w:r>
+            <w:r>
+              <w:rPr>
+                <w:rFonts w:ascii="Montserrat" w:cs="Montserrat" w:eastAsia="Montserrat" w:hAnsi="Montserrat"/>
+                <w:sz w:val="22"/>
+                <w:szCs w:val="22"/>
+                <w:rtl w:val="0"/>
+              </w:rPr>
+              <w:t xml:space="preserve">? (Looking at longevity and reproductive success). Predictions: </w:t>
             </w:r>
           </w:p>
           <w:p>
@@ -2316,7 +2469,37 @@
                 <w:szCs w:val="22"/>
                 <w:rtl w:val="0"/>
               </w:rPr>
-              <w:t xml:space="preserve">Also expect increased phenotypic diversity. Do we have particular observable traits that directly affect survivorship? Or just color/pattern variability?</w:t>
+              <w:t xml:space="preserve">Also expect increased phenotypic diversity. Do we have particular observable </w:t>
+            </w:r>
+            <w:sdt>
+              <w:sdtPr>
+                <w:tag w:val="goog_rdk_11"/>
+              </w:sdtPr>
+              <w:sdtContent>
+                <w:commentRangeStart w:id="11"/>
+              </w:sdtContent>
+            </w:sdt>
+            <w:r>
+              <w:rPr>
+                <w:rFonts w:ascii="Montserrat" w:cs="Montserrat" w:eastAsia="Montserrat" w:hAnsi="Montserrat"/>
+                <w:sz w:val="22"/>
+                <w:szCs w:val="22"/>
+                <w:rtl w:val="0"/>
+              </w:rPr>
+              <w:t xml:space="preserve">traits</w:t>
+            </w:r>
+            <w:commentRangeEnd w:id="11"/>
+            <w:r>
+              <w:commentReference w:id="11"/>
+            </w:r>
+            <w:r>
+              <w:rPr>
+                <w:rFonts w:ascii="Montserrat" w:cs="Montserrat" w:eastAsia="Montserrat" w:hAnsi="Montserrat"/>
+                <w:sz w:val="22"/>
+                <w:szCs w:val="22"/>
+                <w:rtl w:val="0"/>
+              </w:rPr>
+              <w:t xml:space="preserve"> that directly affect survivorship? Or just color/pattern variability?</w:t>
             </w:r>
           </w:p>
           <w:p>
@@ -2339,7 +2522,37 @@
                 <w:szCs w:val="22"/>
                 <w:rtl w:val="0"/>
               </w:rPr>
-              <w:t xml:space="preserve">Introduction to the data. What are we gonna have them do exactly? </w:t>
+              <w:t xml:space="preserve">Introduction </w:t>
+            </w:r>
+            <w:sdt>
+              <w:sdtPr>
+                <w:tag w:val="goog_rdk_12"/>
+              </w:sdtPr>
+              <w:sdtContent>
+                <w:commentRangeStart w:id="12"/>
+              </w:sdtContent>
+            </w:sdt>
+            <w:r>
+              <w:rPr>
+                <w:rFonts w:ascii="Montserrat" w:cs="Montserrat" w:eastAsia="Montserrat" w:hAnsi="Montserrat"/>
+                <w:sz w:val="22"/>
+                <w:szCs w:val="22"/>
+                <w:rtl w:val="0"/>
+              </w:rPr>
+              <w:t xml:space="preserve">to the data</w:t>
+            </w:r>
+            <w:commentRangeEnd w:id="12"/>
+            <w:r>
+              <w:commentReference w:id="12"/>
+            </w:r>
+            <w:r>
+              <w:rPr>
+                <w:rFonts w:ascii="Montserrat" w:cs="Montserrat" w:eastAsia="Montserrat" w:hAnsi="Montserrat"/>
+                <w:sz w:val="22"/>
+                <w:szCs w:val="22"/>
+                <w:rtl w:val="0"/>
+              </w:rPr>
+              <w:t xml:space="preserve">. What are we gonna have them do exactly? </w:t>
             </w:r>
           </w:p>
           <w:p>
@@ -2357,12 +2570,20 @@
             </w:pPr>
             <w:sdt>
               <w:sdtPr>
-                <w:tag w:val="goog_rdk_4"/>
+                <w:tag w:val="goog_rdk_13"/>
               </w:sdtPr>
               <w:sdtContent>
-                <w:commentRangeStart w:id="4"/>
+                <w:commentRangeStart w:id="13"/>
               </w:sdtContent>
             </w:sdt>
+            <w:sdt>
+              <w:sdtPr>
+                <w:tag w:val="goog_rdk_14"/>
+              </w:sdtPr>
+              <w:sdtContent>
+                <w:commentRangeStart w:id="14"/>
+              </w:sdtContent>
+            </w:sdt>
             <w:r>
               <w:rPr>
                 <w:rFonts w:ascii="Montserrat" w:cs="Montserrat" w:eastAsia="Montserrat" w:hAnsi="Montserrat"/>
@@ -2372,9 +2593,13 @@
               </w:rPr>
               <w:t xml:space="preserve">Something to do wit</w:t>
             </w:r>
-            <w:commentRangeEnd w:id="4"/>
-            <w:r>
-              <w:commentReference w:id="4"/>
+            <w:commentRangeEnd w:id="13"/>
+            <w:r>
+              <w:commentReference w:id="13"/>
+            </w:r>
+            <w:commentRangeEnd w:id="14"/>
+            <w:r>
+              <w:commentReference w:id="14"/>
             </w:r>
             <w:r>
               <w:rPr>
@@ -2490,12 +2715,20 @@
             </w:pPr>
             <w:sdt>
               <w:sdtPr>
-                <w:tag w:val="goog_rdk_5"/>
+                <w:tag w:val="goog_rdk_15"/>
               </w:sdtPr>
               <w:sdtContent>
-                <w:commentRangeStart w:id="5"/>
+                <w:commentRangeStart w:id="15"/>
               </w:sdtContent>
             </w:sdt>
+            <w:sdt>
+              <w:sdtPr>
+                <w:tag w:val="goog_rdk_16"/>
+              </w:sdtPr>
+              <w:sdtContent>
+                <w:commentRangeStart w:id="16"/>
+              </w:sdtContent>
+            </w:sdt>
             <w:r>
               <w:rPr>
                 <w:rFonts w:ascii="Montserrat" w:cs="Montserrat" w:eastAsia="Montserrat" w:hAnsi="Montserrat"/>
@@ -2505,18 +2738,52 @@
               </w:rPr>
               <w:t xml:space="preserve">Are there c</w:t>
             </w:r>
-            <w:commentRangeEnd w:id="5"/>
-            <w:r>
-              <w:commentReference w:id="5"/>
-            </w:r>
-            <w:r>
-              <w:rPr>
-                <w:rFonts w:ascii="Montserrat" w:cs="Montserrat" w:eastAsia="Montserrat" w:hAnsi="Montserrat"/>
-                <w:sz w:val="22"/>
-                <w:szCs w:val="22"/>
-                <w:rtl w:val="0"/>
-              </w:rPr>
-              <w:t xml:space="preserve">aveats from the guppy data that also apply to the panthers? (i.e. something about particular idiosyncratic effects from the identity/level of divergence from the source population that can impact outcomes (i.e. leading to reduction in local adaptation or just some weird new trait))</w:t>
+            <w:commentRangeEnd w:id="15"/>
+            <w:r>
+              <w:commentReference w:id="15"/>
+            </w:r>
+            <w:commentRangeEnd w:id="16"/>
+            <w:r>
+              <w:commentReference w:id="16"/>
+            </w:r>
+            <w:r>
+              <w:rPr>
+                <w:rFonts w:ascii="Montserrat" w:cs="Montserrat" w:eastAsia="Montserrat" w:hAnsi="Montserrat"/>
+                <w:sz w:val="22"/>
+                <w:szCs w:val="22"/>
+                <w:rtl w:val="0"/>
+              </w:rPr>
+              <w:t xml:space="preserve">aveats from the guppy data that also apply to the panthers? (i.e. something about particular idiosyncratic effects from the identity/</w:t>
+            </w:r>
+            <w:sdt>
+              <w:sdtPr>
+                <w:tag w:val="goog_rdk_17"/>
+              </w:sdtPr>
+              <w:sdtContent>
+                <w:commentRangeStart w:id="17"/>
+              </w:sdtContent>
+            </w:sdt>
+            <w:r>
+              <w:rPr>
+                <w:rFonts w:ascii="Montserrat" w:cs="Montserrat" w:eastAsia="Montserrat" w:hAnsi="Montserrat"/>
+                <w:sz w:val="22"/>
+                <w:szCs w:val="22"/>
+                <w:rtl w:val="0"/>
+              </w:rPr>
+              <w:t xml:space="preserve">level of divergence from the source population</w:t>
+            </w:r>
+            <w:commentRangeEnd w:id="17"/>
+            <w:r>
+              <w:commentReference w:id="17"/>
+            </w:r>
+            <w:r>
+              <w:rPr>
+                <w:rFonts w:ascii="Montserrat" w:cs="Montserrat" w:eastAsia="Montserrat" w:hAnsi="Montserrat"/>
+                <w:sz w:val="22"/>
+                <w:szCs w:val="22"/>
+                <w:rtl w:val="0"/>
+              </w:rPr>
+              <w:t xml:space="preserve"> that can impact outcomes (i.e. leading to reduction in local adaptation or just some weird new trait))</w:t>
             </w:r>
           </w:p>
           <w:p>
@@ -3016,7 +3283,33 @@
                 <w:i w:val="1"/>
                 <w:rtl w:val="0"/>
               </w:rPr>
-              <w:t xml:space="preserve">fragmenting habitats</w:t>
+              <w:t xml:space="preserve">fragmenting habitat</w:t>
+            </w:r>
+            <w:sdt>
+              <w:sdtPr>
+                <w:tag w:val="goog_rdk_18"/>
+              </w:sdtPr>
+              <w:sdtContent>
+                <w:commentRangeStart w:id="18"/>
+              </w:sdtContent>
+            </w:sdt>
+            <w:r>
+              <w:rPr>
+                <w:rFonts w:ascii="Montserrat" w:cs="Montserrat" w:eastAsia="Montserrat" w:hAnsi="Montserrat"/>
+                <w:b w:val="1"/>
+                <w:i w:val="1"/>
+                <w:rtl w:val="0"/>
+              </w:rPr>
+              <w:t xml:space="preserve">s </w:t>
+            </w:r>
+            <w:commentRangeEnd w:id="18"/>
+            <w:r>
+              <w:commentReference w:id="18"/>
+            </w:r>
+            <w:r>
+              <w:rPr>
+                <w:rtl w:val="0"/>
+              </w:rPr>
             </w:r>
           </w:p>
           <w:p>
@@ -3193,6 +3486,42 @@
               <w:t xml:space="preserve">Downsides? (Make easy cut point for breaking up the video)</w:t>
             </w:r>
           </w:p>
+          <w:sdt>
+            <w:sdtPr>
+              <w:tag w:val="goog_rdk_21"/>
+            </w:sdtPr>
+            <w:sdtContent>
+              <w:p>
+                <w:pPr>
+                  <w:numPr>
+                    <w:ilvl w:val="2"/>
+                    <w:numId w:val="8"/>
+                  </w:numPr>
+                  <w:ind w:left="2160" w:hanging="360"/>
+                  <w:rPr>
+                    <w:ins w:author="Sarah Fitzpatrick" w:id="0" w:date="2021-06-21T19:24:10Z"/>
+                    <w:rFonts w:ascii="Montserrat" w:cs="Montserrat" w:eastAsia="Montserrat" w:hAnsi="Montserrat"/>
+                  </w:rPr>
+                </w:pPr>
+                <w:sdt>
+                  <w:sdtPr>
+                    <w:tag w:val="goog_rdk_20"/>
+                  </w:sdtPr>
+                  <w:sdtContent>
+                    <w:ins w:author="Sarah Fitzpatrick" w:id="0" w:date="2021-06-21T19:24:10Z">
+                      <w:r>
+                        <w:rPr>
+                          <w:rFonts w:ascii="Montserrat" w:cs="Montserrat" w:eastAsia="Montserrat" w:hAnsi="Montserrat"/>
+                          <w:rtl w:val="0"/>
+                        </w:rPr>
+                        <w:t xml:space="preserve">worst case = hybrid infertility</w:t>
+                      </w:r>
+                    </w:ins>
+                  </w:sdtContent>
+                </w:sdt>
+              </w:p>
+            </w:sdtContent>
+          </w:sdt>
           <w:p>
             <w:pPr>
               <w:numPr>
@@ -3242,12 +3571,31 @@
                 <w:rFonts w:ascii="Montserrat" w:cs="Montserrat" w:eastAsia="Montserrat" w:hAnsi="Montserrat"/>
               </w:rPr>
             </w:pPr>
-            <w:r>
-              <w:rPr>
-                <w:rFonts w:ascii="Montserrat" w:cs="Montserrat" w:eastAsia="Montserrat" w:hAnsi="Montserrat"/>
-                <w:rtl w:val="0"/>
-              </w:rPr>
-              <w:t xml:space="preserve">In panthers, it’s risky...if you only have 20 individuals, if anything goes wrong, you could lose them. So...we study genetic rescue in a system that’s more manageable. To study genetic rescue, we need a system where we can:</w:t>
+            <w:sdt>
+              <w:sdtPr>
+                <w:tag w:val="goog_rdk_22"/>
+              </w:sdtPr>
+              <w:sdtContent>
+                <w:commentRangeStart w:id="19"/>
+              </w:sdtContent>
+            </w:sdt>
+            <w:r>
+              <w:rPr>
+                <w:rFonts w:ascii="Montserrat" w:cs="Montserrat" w:eastAsia="Montserrat" w:hAnsi="Montserrat"/>
+                <w:rtl w:val="0"/>
+              </w:rPr>
+              <w:t xml:space="preserve">I</w:t>
+            </w:r>
+            <w:commentRangeEnd w:id="19"/>
+            <w:r>
+              <w:commentReference w:id="19"/>
+            </w:r>
+            <w:r>
+              <w:rPr>
+                <w:rFonts w:ascii="Montserrat" w:cs="Montserrat" w:eastAsia="Montserrat" w:hAnsi="Montserrat"/>
+                <w:rtl w:val="0"/>
+              </w:rPr>
+              <w:t xml:space="preserve">n panthers, it’s risky...if you only have 20 individuals, if anything goes wrong, you could lose them. So...we study genetic rescue in a system that’s more manageable. To study genetic rescue, we need a system where we can:</w:t>
             </w:r>
           </w:p>
           <w:p>
@@ -3475,7 +3823,33 @@
                 <w:rFonts w:ascii="Montserrat" w:cs="Montserrat" w:eastAsia="Montserrat" w:hAnsi="Montserrat"/>
                 <w:rtl w:val="0"/>
               </w:rPr>
-              <w:t xml:space="preserve">Cut to video of Sarah talking, maybe showing off her lab and methods?? Next bit (if Fitz is willing) will be her narration.</w:t>
+              <w:t xml:space="preserve">Cut to video of Sarah talking, </w:t>
+            </w:r>
+            <w:sdt>
+              <w:sdtPr>
+                <w:tag w:val="goog_rdk_23"/>
+              </w:sdtPr>
+              <w:sdtContent>
+                <w:commentRangeStart w:id="20"/>
+              </w:sdtContent>
+            </w:sdt>
+            <w:r>
+              <w:rPr>
+                <w:rFonts w:ascii="Montserrat" w:cs="Montserrat" w:eastAsia="Montserrat" w:hAnsi="Montserrat"/>
+                <w:rtl w:val="0"/>
+              </w:rPr>
+              <w:t xml:space="preserve">maybe showing off her lab and methods??</w:t>
+            </w:r>
+            <w:commentRangeEnd w:id="20"/>
+            <w:r>
+              <w:commentReference w:id="20"/>
+            </w:r>
+            <w:r>
+              <w:rPr>
+                <w:rFonts w:ascii="Montserrat" w:cs="Montserrat" w:eastAsia="Montserrat" w:hAnsi="Montserrat"/>
+                <w:rtl w:val="0"/>
+              </w:rPr>
+              <w:t xml:space="preserve"> Next bit (if Fitz is willing) will be her narration.</w:t>
             </w:r>
           </w:p>
           <w:p>
@@ -3555,12 +3929,20 @@
             </w:r>
             <w:sdt>
               <w:sdtPr>
-                <w:tag w:val="goog_rdk_6"/>
+                <w:tag w:val="goog_rdk_24"/>
               </w:sdtPr>
               <w:sdtContent>
-                <w:commentRangeStart w:id="6"/>
+                <w:commentRangeStart w:id="21"/>
               </w:sdtContent>
             </w:sdt>
+            <w:sdt>
+              <w:sdtPr>
+                <w:tag w:val="goog_rdk_25"/>
+              </w:sdtPr>
+              <w:sdtContent>
+                <w:commentRangeStart w:id="22"/>
+              </w:sdtContent>
+            </w:sdt>
             <w:r>
               <w:rPr>
                 <w:rFonts w:ascii="Montserrat" w:cs="Montserrat" w:eastAsia="Montserrat" w:hAnsi="Montserrat"/>
@@ -3568,9 +3950,13 @@
               </w:rPr>
               <w:t xml:space="preserve">guppies:</w:t>
             </w:r>
-            <w:commentRangeEnd w:id="6"/>
-            <w:r>
-              <w:commentReference w:id="6"/>
+            <w:commentRangeEnd w:id="21"/>
+            <w:r>
+              <w:commentReference w:id="21"/>
+            </w:r>
+            <w:commentRangeEnd w:id="22"/>
+            <w:r>
+              <w:commentReference w:id="22"/>
             </w:r>
             <w:r>
               <w:rPr>
@@ -5143,7 +5529,7 @@
 
 <file path=word/comments.xml><?xml version="1.0" encoding="utf-8"?>
 <w:comments xmlns:mc="http://schemas.openxmlformats.org/markup-compatibility/2006" xmlns:o="urn:schemas-microsoft-com:office:office" xmlns:r="http://schemas.openxmlformats.org/officeDocument/2006/relationships" xmlns:m="http://schemas.openxmlformats.org/officeDocument/2006/math" xmlns:v="urn:schemas-microsoft-com:vml" xmlns:wp="http://schemas.openxmlformats.org/drawingml/2006/wordprocessingDrawing" xmlns:w10="urn:schemas-microsoft-com:office:word" xmlns:w="http://schemas.openxmlformats.org/wordprocessingml/2006/main" xmlns:wne="http://schemas.microsoft.com/office/word/2006/wordml" xmlns:sl="http://schemas.openxmlformats.org/schemaLibrary/2006/main" xmlns:a="http://schemas.openxmlformats.org/drawingml/2006/main" xmlns:pic="http://schemas.openxmlformats.org/drawingml/2006/picture" xmlns:c="http://schemas.openxmlformats.org/drawingml/2006/chart" xmlns:lc="http://schemas.openxmlformats.org/drawingml/2006/lockedCanvas" xmlns:dgm="http://schemas.openxmlformats.org/drawingml/2006/diagram" xmlns:wps="http://schemas.microsoft.com/office/word/2010/wordprocessingShape" xmlns:wpg="http://schemas.microsoft.com/office/word/2010/wordprocessingGroup" xmlns:w14="http://schemas.microsoft.com/office/word/2010/wordml" xmlns:w15="http://schemas.microsoft.com/office/word/2012/wordml">
-  <w:comment w:author="Matt Wilkins" w:id="4" w:date="2021-06-11T19:41:33Z">
+  <w:comment w:author="Matt Wilkins" w:id="7" w:date="2021-06-11T13:34:54Z">
     <w:p>
       <w:pPr>
         <w:keepNext w:val="0"/>
@@ -5189,11 +5575,11 @@
           <w:vertAlign w:val="baseline"/>
           <w:rtl w:val="0"/>
         </w:rPr>
-        <w:t xml:space="preserve">I'll keep thinking about this, but feel free to make suggestions if you have them, Fitz.</w:t>
+        <w:t xml:space="preserve">Fitz?</w:t>
       </w:r>
     </w:p>
   </w:comment>
-  <w:comment w:author="Matt Wilkins" w:id="2" w:date="2021-06-11T18:02:10Z">
+  <w:comment w:author="Sarah Fitzpatrick" w:id="8" w:date="2021-06-21T18:54:47Z">
     <w:p>
       <w:pPr>
         <w:keepNext w:val="0"/>
@@ -5239,11 +5625,11 @@
           <w:vertAlign w:val="baseline"/>
           <w:rtl w:val="0"/>
         </w:rPr>
-        <w:t xml:space="preserve">Another 1min explainer?</w:t>
+        <w:t xml:space="preserve">Ha, Pizzlies or Ligers could be  examples on the worst case scenario end of the spectrum (ie, hybrid infertility). Another example is with Mountain ibex in Slovakia...when ibex from a different population that came from a different climate were introduced, the resulting fertile hybrids had babies at the coldest time of the year and the whole population went extinct :(</w:t>
       </w:r>
     </w:p>
   </w:comment>
-  <w:comment w:author="Matt Wilkins" w:id="0" w:date="2021-06-11T13:53:47Z">
+  <w:comment w:author="Sarah Fitzpatrick" w:id="20" w:date="2021-06-21T19:28:47Z">
     <w:p>
       <w:pPr>
         <w:keepNext w:val="0"/>
@@ -5289,11 +5675,11 @@
           <w:vertAlign w:val="baseline"/>
           <w:rtl w:val="0"/>
         </w:rPr>
-        <w:t xml:space="preserve">https://en.wikipedia.org/wiki/Rebus</w:t>
+        <w:t xml:space="preserve">i'll be in FL first week of August working on my experimental mesocosm tanks of mosquitofish (close relatives of guppies and, actually, the system that the NSF grant is funding). could be a good chance to film something.</w:t>
       </w:r>
     </w:p>
   </w:comment>
-  <w:comment w:author="Matt Wilkins" w:id="5" w:date="2021-06-11T19:41:09Z">
+  <w:comment w:author="Sarah Fitzpatrick" w:id="19" w:date="2021-06-21T19:26:00Z">
     <w:p>
       <w:pPr>
         <w:keepNext w:val="0"/>
@@ -5339,11 +5725,11 @@
           <w:vertAlign w:val="baseline"/>
           <w:rtl w:val="0"/>
         </w:rPr>
-        <w:t xml:space="preserve">Fitz?</w:t>
+        <w:t xml:space="preserve">Could add: There is a lot of uncertainty and many decisions that managers need to get right in order for this to be a successful strategy, and the stakes are high when you're dealing with endangered species!</w:t>
       </w:r>
     </w:p>
   </w:comment>
-  <w:comment w:author="Matt Wilkins" w:id="3" w:date="2021-06-11T13:34:54Z">
+  <w:comment w:author="Sarah Fitzpatrick" w:id="17" w:date="2021-06-21T19:19:54Z">
     <w:p>
       <w:pPr>
         <w:keepNext w:val="0"/>
@@ -5389,11 +5775,9 @@
           <w:vertAlign w:val="baseline"/>
           <w:rtl w:val="0"/>
         </w:rPr>
-        <w:t xml:space="preserve">Fitz?</w:t>
+        <w:t xml:space="preserve">this is super important too. would GR have been effective in guppies if we had introduced a distinct subspecies from Venezuela? or in panthers if managers had brought in pumas from California?</w:t>
       </w:r>
     </w:p>
-  </w:comment>
-  <w:comment w:author="Matt Wilkins" w:id="1" w:date="2021-06-11T13:38:37Z">
     <w:p>
       <w:pPr>
         <w:keepNext w:val="0"/>
@@ -5426,24 +5810,10 @@
       </w:pPr>
       <w:r>
         <w:rPr>
-          <w:rFonts w:ascii="Arial" w:cs="Arial" w:eastAsia="Arial" w:hAnsi="Arial"/>
-          <w:b w:val="0"/>
-          <w:i w:val="0"/>
-          <w:smallCaps w:val="0"/>
-          <w:strike w:val="0"/>
-          <w:color w:val="000000"/>
-          <w:sz w:val="22"/>
-          <w:szCs w:val="22"/>
-          <w:u w:val="none"/>
-          <w:shd w:fill="auto" w:val="clear"/>
-          <w:vertAlign w:val="baseline"/>
           <w:rtl w:val="0"/>
         </w:rPr>
-        <w:t xml:space="preserve">comparison to ~45M for recovering CA condors https://www.sciencemag.org/news/2008/08/condor-rescue-program-danger-failure</w:t>
       </w:r>
     </w:p>
-  </w:comment>
-  <w:comment w:author="Matt Wilkins" w:id="6" w:date="2021-06-15T15:56:11Z">
     <w:p>
       <w:pPr>
         <w:keepNext w:val="0"/>
@@ -5489,7 +5859,955 @@
           <w:vertAlign w:val="baseline"/>
           <w:rtl w:val="0"/>
         </w:rPr>
+        <w:t xml:space="preserve">How much gene flow is too much / how many individuals to introduce is another question/nuance that could be discussed.</w:t>
+      </w:r>
+    </w:p>
+  </w:comment>
+  <w:comment w:author="Matt Wilkins" w:id="3" w:date="2021-06-11T13:38:37Z">
+    <w:p>
+      <w:pPr>
+        <w:keepNext w:val="0"/>
+        <w:keepLines w:val="0"/>
+        <w:widowControl w:val="0"/>
+        <w:pBdr>
+          <w:top w:space="0" w:sz="0" w:val="nil"/>
+          <w:left w:space="0" w:sz="0" w:val="nil"/>
+          <w:bottom w:space="0" w:sz="0" w:val="nil"/>
+          <w:right w:space="0" w:sz="0" w:val="nil"/>
+          <w:between w:space="0" w:sz="0" w:val="nil"/>
+        </w:pBdr>
+        <w:shd w:fill="auto" w:val="clear"/>
+        <w:spacing w:after="0" w:before="0" w:line="240" w:lineRule="auto"/>
+        <w:ind w:left="0" w:right="0" w:firstLine="0"/>
+        <w:jc w:val="left"/>
+        <w:rPr>
+          <w:rFonts w:ascii="Arial" w:cs="Arial" w:eastAsia="Arial" w:hAnsi="Arial"/>
+          <w:b w:val="0"/>
+          <w:i w:val="0"/>
+          <w:smallCaps w:val="0"/>
+          <w:strike w:val="0"/>
+          <w:color w:val="000000"/>
+          <w:sz w:val="22"/>
+          <w:szCs w:val="22"/>
+          <w:u w:val="none"/>
+          <w:shd w:fill="auto" w:val="clear"/>
+          <w:vertAlign w:val="baseline"/>
+        </w:rPr>
+      </w:pPr>
+      <w:r>
+        <w:rPr>
+          <w:rFonts w:ascii="Arial" w:cs="Arial" w:eastAsia="Arial" w:hAnsi="Arial"/>
+          <w:b w:val="0"/>
+          <w:i w:val="0"/>
+          <w:smallCaps w:val="0"/>
+          <w:strike w:val="0"/>
+          <w:color w:val="000000"/>
+          <w:sz w:val="22"/>
+          <w:szCs w:val="22"/>
+          <w:u w:val="none"/>
+          <w:shd w:fill="auto" w:val="clear"/>
+          <w:vertAlign w:val="baseline"/>
+          <w:rtl w:val="0"/>
+        </w:rPr>
+        <w:t xml:space="preserve">comparison to ~45M for recovering CA condors https://www.sciencemag.org/news/2008/08/condor-rescue-program-danger-failure</w:t>
+      </w:r>
+    </w:p>
+  </w:comment>
+  <w:comment w:author="Sarah Fitzpatrick" w:id="9" w:date="2021-06-21T18:57:11Z">
+    <w:p>
+      <w:pPr>
+        <w:keepNext w:val="0"/>
+        <w:keepLines w:val="0"/>
+        <w:widowControl w:val="0"/>
+        <w:pBdr>
+          <w:top w:space="0" w:sz="0" w:val="nil"/>
+          <w:left w:space="0" w:sz="0" w:val="nil"/>
+          <w:bottom w:space="0" w:sz="0" w:val="nil"/>
+          <w:right w:space="0" w:sz="0" w:val="nil"/>
+          <w:between w:space="0" w:sz="0" w:val="nil"/>
+        </w:pBdr>
+        <w:shd w:fill="auto" w:val="clear"/>
+        <w:spacing w:after="0" w:before="0" w:line="240" w:lineRule="auto"/>
+        <w:ind w:left="0" w:right="0" w:firstLine="0"/>
+        <w:jc w:val="left"/>
+        <w:rPr>
+          <w:rFonts w:ascii="Arial" w:cs="Arial" w:eastAsia="Arial" w:hAnsi="Arial"/>
+          <w:b w:val="0"/>
+          <w:i w:val="0"/>
+          <w:smallCaps w:val="0"/>
+          <w:strike w:val="0"/>
+          <w:color w:val="000000"/>
+          <w:sz w:val="22"/>
+          <w:szCs w:val="22"/>
+          <w:u w:val="none"/>
+          <w:shd w:fill="auto" w:val="clear"/>
+          <w:vertAlign w:val="baseline"/>
+        </w:rPr>
+      </w:pPr>
+      <w:r>
+        <w:rPr>
+          <w:rFonts w:ascii="Arial" w:cs="Arial" w:eastAsia="Arial" w:hAnsi="Arial"/>
+          <w:b w:val="0"/>
+          <w:i w:val="0"/>
+          <w:smallCaps w:val="0"/>
+          <w:strike w:val="0"/>
+          <w:color w:val="000000"/>
+          <w:sz w:val="22"/>
+          <w:szCs w:val="22"/>
+          <w:u w:val="none"/>
+          <w:shd w:fill="auto" w:val="clear"/>
+          <w:vertAlign w:val="baseline"/>
+          <w:rtl w:val="0"/>
+        </w:rPr>
+        <w:t xml:space="preserve">I like the driving question from page 1 a little more than this, and think it applies to the guppies too, even though we don't have a lot of pre-gene flow data, the populations were TINY and had extremely low levels of genetic variation...probably on their way to blinking out, as we know these tiny headwater populations do from time to time</w:t>
+      </w:r>
+    </w:p>
+  </w:comment>
+  <w:comment w:author="Sarah Fitzpatrick" w:id="18" w:date="2021-06-21T19:23:05Z">
+    <w:p>
+      <w:pPr>
+        <w:keepNext w:val="0"/>
+        <w:keepLines w:val="0"/>
+        <w:widowControl w:val="0"/>
+        <w:pBdr>
+          <w:top w:space="0" w:sz="0" w:val="nil"/>
+          <w:left w:space="0" w:sz="0" w:val="nil"/>
+          <w:bottom w:space="0" w:sz="0" w:val="nil"/>
+          <w:right w:space="0" w:sz="0" w:val="nil"/>
+          <w:between w:space="0" w:sz="0" w:val="nil"/>
+        </w:pBdr>
+        <w:shd w:fill="auto" w:val="clear"/>
+        <w:spacing w:after="0" w:before="0" w:line="240" w:lineRule="auto"/>
+        <w:ind w:left="0" w:right="0" w:firstLine="0"/>
+        <w:jc w:val="left"/>
+        <w:rPr>
+          <w:rFonts w:ascii="Arial" w:cs="Arial" w:eastAsia="Arial" w:hAnsi="Arial"/>
+          <w:b w:val="0"/>
+          <w:i w:val="0"/>
+          <w:smallCaps w:val="0"/>
+          <w:strike w:val="0"/>
+          <w:color w:val="000000"/>
+          <w:sz w:val="22"/>
+          <w:szCs w:val="22"/>
+          <w:u w:val="none"/>
+          <w:shd w:fill="auto" w:val="clear"/>
+          <w:vertAlign w:val="baseline"/>
+        </w:rPr>
+      </w:pPr>
+      <w:r>
+        <w:rPr>
+          <w:rFonts w:ascii="Arial" w:cs="Arial" w:eastAsia="Arial" w:hAnsi="Arial"/>
+          <w:b w:val="0"/>
+          <w:i w:val="0"/>
+          <w:smallCaps w:val="0"/>
+          <w:strike w:val="0"/>
+          <w:color w:val="000000"/>
+          <w:sz w:val="22"/>
+          <w:szCs w:val="22"/>
+          <w:u w:val="none"/>
+          <w:shd w:fill="auto" w:val="clear"/>
+          <w:vertAlign w:val="baseline"/>
+          <w:rtl w:val="0"/>
+        </w:rPr>
+        <w:t xml:space="preserve">leaving no option other than to mate with relatives</w:t>
+      </w:r>
+    </w:p>
+  </w:comment>
+  <w:comment w:author="Sarah Fitzpatrick" w:id="2" w:date="2021-06-21T18:43:22Z">
+    <w:p>
+      <w:pPr>
+        <w:keepNext w:val="0"/>
+        <w:keepLines w:val="0"/>
+        <w:widowControl w:val="0"/>
+        <w:pBdr>
+          <w:top w:space="0" w:sz="0" w:val="nil"/>
+          <w:left w:space="0" w:sz="0" w:val="nil"/>
+          <w:bottom w:space="0" w:sz="0" w:val="nil"/>
+          <w:right w:space="0" w:sz="0" w:val="nil"/>
+          <w:between w:space="0" w:sz="0" w:val="nil"/>
+        </w:pBdr>
+        <w:shd w:fill="auto" w:val="clear"/>
+        <w:spacing w:after="0" w:before="0" w:line="240" w:lineRule="auto"/>
+        <w:ind w:left="0" w:right="0" w:firstLine="0"/>
+        <w:jc w:val="left"/>
+        <w:rPr>
+          <w:rFonts w:ascii="Arial" w:cs="Arial" w:eastAsia="Arial" w:hAnsi="Arial"/>
+          <w:b w:val="0"/>
+          <w:i w:val="0"/>
+          <w:smallCaps w:val="0"/>
+          <w:strike w:val="0"/>
+          <w:color w:val="000000"/>
+          <w:sz w:val="22"/>
+          <w:szCs w:val="22"/>
+          <w:u w:val="none"/>
+          <w:shd w:fill="auto" w:val="clear"/>
+          <w:vertAlign w:val="baseline"/>
+        </w:rPr>
+      </w:pPr>
+      <w:r>
+        <w:rPr>
+          <w:rFonts w:ascii="Arial" w:cs="Arial" w:eastAsia="Arial" w:hAnsi="Arial"/>
+          <w:b w:val="0"/>
+          <w:i w:val="0"/>
+          <w:smallCaps w:val="0"/>
+          <w:strike w:val="0"/>
+          <w:color w:val="000000"/>
+          <w:sz w:val="22"/>
+          <w:szCs w:val="22"/>
+          <w:u w:val="none"/>
+          <w:shd w:fill="auto" w:val="clear"/>
+          <w:vertAlign w:val="baseline"/>
+          <w:rtl w:val="0"/>
+        </w:rPr>
+        <w:t xml:space="preserve">this is great! Also note this awesome National Geographic article from April 2021: https://www.nationalgeographic.com/animals/article/florida-toll-road-threatens-wildlife-panthers</w:t>
+      </w:r>
+    </w:p>
+  </w:comment>
+  <w:comment w:author="Sarah Fitzpatrick" w:id="10" w:date="2021-06-21T18:58:25Z">
+    <w:p>
+      <w:pPr>
+        <w:keepNext w:val="0"/>
+        <w:keepLines w:val="0"/>
+        <w:widowControl w:val="0"/>
+        <w:pBdr>
+          <w:top w:space="0" w:sz="0" w:val="nil"/>
+          <w:left w:space="0" w:sz="0" w:val="nil"/>
+          <w:bottom w:space="0" w:sz="0" w:val="nil"/>
+          <w:right w:space="0" w:sz="0" w:val="nil"/>
+          <w:between w:space="0" w:sz="0" w:val="nil"/>
+        </w:pBdr>
+        <w:shd w:fill="auto" w:val="clear"/>
+        <w:spacing w:after="0" w:before="0" w:line="240" w:lineRule="auto"/>
+        <w:ind w:left="0" w:right="0" w:firstLine="0"/>
+        <w:jc w:val="left"/>
+        <w:rPr>
+          <w:rFonts w:ascii="Arial" w:cs="Arial" w:eastAsia="Arial" w:hAnsi="Arial"/>
+          <w:b w:val="0"/>
+          <w:i w:val="0"/>
+          <w:smallCaps w:val="0"/>
+          <w:strike w:val="0"/>
+          <w:color w:val="000000"/>
+          <w:sz w:val="22"/>
+          <w:szCs w:val="22"/>
+          <w:u w:val="none"/>
+          <w:shd w:fill="auto" w:val="clear"/>
+          <w:vertAlign w:val="baseline"/>
+        </w:rPr>
+      </w:pPr>
+      <w:r>
+        <w:rPr>
+          <w:rFonts w:ascii="Arial" w:cs="Arial" w:eastAsia="Arial" w:hAnsi="Arial"/>
+          <w:b w:val="0"/>
+          <w:i w:val="0"/>
+          <w:smallCaps w:val="0"/>
+          <w:strike w:val="0"/>
+          <w:color w:val="000000"/>
+          <w:sz w:val="22"/>
+          <w:szCs w:val="22"/>
+          <w:u w:val="none"/>
+          <w:shd w:fill="auto" w:val="clear"/>
+          <w:vertAlign w:val="baseline"/>
+          <w:rtl w:val="0"/>
+        </w:rPr>
+        <w:t xml:space="preserve">Yeah i think this deserves some attention -- maybe a question about what determines population size? getting them to come up with survival and reproduction on their own?</w:t>
+      </w:r>
+    </w:p>
+  </w:comment>
+  <w:comment w:author="Matt Wilkins" w:id="13" w:date="2021-06-11T19:41:33Z">
+    <w:p>
+      <w:pPr>
+        <w:keepNext w:val="0"/>
+        <w:keepLines w:val="0"/>
+        <w:widowControl w:val="0"/>
+        <w:pBdr>
+          <w:top w:space="0" w:sz="0" w:val="nil"/>
+          <w:left w:space="0" w:sz="0" w:val="nil"/>
+          <w:bottom w:space="0" w:sz="0" w:val="nil"/>
+          <w:right w:space="0" w:sz="0" w:val="nil"/>
+          <w:between w:space="0" w:sz="0" w:val="nil"/>
+        </w:pBdr>
+        <w:shd w:fill="auto" w:val="clear"/>
+        <w:spacing w:after="0" w:before="0" w:line="240" w:lineRule="auto"/>
+        <w:ind w:left="0" w:right="0" w:firstLine="0"/>
+        <w:jc w:val="left"/>
+        <w:rPr>
+          <w:rFonts w:ascii="Arial" w:cs="Arial" w:eastAsia="Arial" w:hAnsi="Arial"/>
+          <w:b w:val="0"/>
+          <w:i w:val="0"/>
+          <w:smallCaps w:val="0"/>
+          <w:strike w:val="0"/>
+          <w:color w:val="000000"/>
+          <w:sz w:val="22"/>
+          <w:szCs w:val="22"/>
+          <w:u w:val="none"/>
+          <w:shd w:fill="auto" w:val="clear"/>
+          <w:vertAlign w:val="baseline"/>
+        </w:rPr>
+      </w:pPr>
+      <w:r>
+        <w:rPr>
+          <w:rFonts w:ascii="Arial" w:cs="Arial" w:eastAsia="Arial" w:hAnsi="Arial"/>
+          <w:b w:val="0"/>
+          <w:i w:val="0"/>
+          <w:smallCaps w:val="0"/>
+          <w:strike w:val="0"/>
+          <w:color w:val="000000"/>
+          <w:sz w:val="22"/>
+          <w:szCs w:val="22"/>
+          <w:u w:val="none"/>
+          <w:shd w:fill="auto" w:val="clear"/>
+          <w:vertAlign w:val="baseline"/>
+          <w:rtl w:val="0"/>
+        </w:rPr>
+        <w:t xml:space="preserve">I'll keep thinking about this, but feel free to make suggestions if you have them, Fitz.</w:t>
+      </w:r>
+    </w:p>
+  </w:comment>
+  <w:comment w:author="Sarah Fitzpatrick" w:id="14" w:date="2021-06-21T19:14:57Z">
+    <w:p>
+      <w:pPr>
+        <w:keepNext w:val="0"/>
+        <w:keepLines w:val="0"/>
+        <w:widowControl w:val="0"/>
+        <w:pBdr>
+          <w:top w:space="0" w:sz="0" w:val="nil"/>
+          <w:left w:space="0" w:sz="0" w:val="nil"/>
+          <w:bottom w:space="0" w:sz="0" w:val="nil"/>
+          <w:right w:space="0" w:sz="0" w:val="nil"/>
+          <w:between w:space="0" w:sz="0" w:val="nil"/>
+        </w:pBdr>
+        <w:shd w:fill="auto" w:val="clear"/>
+        <w:spacing w:after="0" w:before="0" w:line="240" w:lineRule="auto"/>
+        <w:ind w:left="0" w:right="0" w:firstLine="0"/>
+        <w:jc w:val="left"/>
+        <w:rPr>
+          <w:rFonts w:ascii="Arial" w:cs="Arial" w:eastAsia="Arial" w:hAnsi="Arial"/>
+          <w:b w:val="0"/>
+          <w:i w:val="0"/>
+          <w:smallCaps w:val="0"/>
+          <w:strike w:val="0"/>
+          <w:color w:val="000000"/>
+          <w:sz w:val="22"/>
+          <w:szCs w:val="22"/>
+          <w:u w:val="none"/>
+          <w:shd w:fill="auto" w:val="clear"/>
+          <w:vertAlign w:val="baseline"/>
+        </w:rPr>
+      </w:pPr>
+      <w:r>
+        <w:rPr>
+          <w:rFonts w:ascii="Arial" w:cs="Arial" w:eastAsia="Arial" w:hAnsi="Arial"/>
+          <w:b w:val="0"/>
+          <w:i w:val="0"/>
+          <w:smallCaps w:val="0"/>
+          <w:strike w:val="0"/>
+          <w:color w:val="000000"/>
+          <w:sz w:val="22"/>
+          <w:szCs w:val="22"/>
+          <w:u w:val="none"/>
+          <w:shd w:fill="auto" w:val="clear"/>
+          <w:vertAlign w:val="baseline"/>
+          <w:rtl w:val="0"/>
+        </w:rPr>
+        <w:t xml:space="preserve">kind of depends on what data handling / summarizing skill would be useful for them to practice here, but I like the idea of them first somehow visualizing (or plotting themselves) the slow trickle and proliferation of immigrant and hybrid genotypes that corresponds to a clear increase in heterozyogsity (and color variation?).</w:t>
+      </w:r>
+    </w:p>
+    <w:p>
+      <w:pPr>
+        <w:keepNext w:val="0"/>
+        <w:keepLines w:val="0"/>
+        <w:widowControl w:val="0"/>
+        <w:pBdr>
+          <w:top w:space="0" w:sz="0" w:val="nil"/>
+          <w:left w:space="0" w:sz="0" w:val="nil"/>
+          <w:bottom w:space="0" w:sz="0" w:val="nil"/>
+          <w:right w:space="0" w:sz="0" w:val="nil"/>
+          <w:between w:space="0" w:sz="0" w:val="nil"/>
+        </w:pBdr>
+        <w:shd w:fill="auto" w:val="clear"/>
+        <w:spacing w:after="0" w:before="0" w:line="240" w:lineRule="auto"/>
+        <w:ind w:left="0" w:right="0" w:firstLine="0"/>
+        <w:jc w:val="left"/>
+        <w:rPr>
+          <w:rFonts w:ascii="Arial" w:cs="Arial" w:eastAsia="Arial" w:hAnsi="Arial"/>
+          <w:b w:val="0"/>
+          <w:i w:val="0"/>
+          <w:smallCaps w:val="0"/>
+          <w:strike w:val="0"/>
+          <w:color w:val="000000"/>
+          <w:sz w:val="22"/>
+          <w:szCs w:val="22"/>
+          <w:u w:val="none"/>
+          <w:shd w:fill="auto" w:val="clear"/>
+          <w:vertAlign w:val="baseline"/>
+        </w:rPr>
+      </w:pPr>
+      <w:r>
+        <w:rPr>
+          <w:rFonts w:ascii="Arial" w:cs="Arial" w:eastAsia="Arial" w:hAnsi="Arial"/>
+          <w:b w:val="0"/>
+          <w:i w:val="0"/>
+          <w:smallCaps w:val="0"/>
+          <w:strike w:val="0"/>
+          <w:color w:val="000000"/>
+          <w:sz w:val="22"/>
+          <w:szCs w:val="22"/>
+          <w:u w:val="none"/>
+          <w:shd w:fill="auto" w:val="clear"/>
+          <w:vertAlign w:val="baseline"/>
+          <w:rtl w:val="0"/>
+        </w:rPr>
+        <w:t xml:space="preserve">and then discovering through plots of the data that hybrids had (on average) higher survival and reproduction.</w:t>
+      </w:r>
+    </w:p>
+  </w:comment>
+  <w:comment w:author="Sarah Fitzpatrick" w:id="0" w:date="2021-06-21T19:23:35Z">
+    <w:p>
+      <w:pPr>
+        <w:keepNext w:val="0"/>
+        <w:keepLines w:val="0"/>
+        <w:widowControl w:val="0"/>
+        <w:pBdr>
+          <w:top w:space="0" w:sz="0" w:val="nil"/>
+          <w:left w:space="0" w:sz="0" w:val="nil"/>
+          <w:bottom w:space="0" w:sz="0" w:val="nil"/>
+          <w:right w:space="0" w:sz="0" w:val="nil"/>
+          <w:between w:space="0" w:sz="0" w:val="nil"/>
+        </w:pBdr>
+        <w:shd w:fill="auto" w:val="clear"/>
+        <w:spacing w:after="0" w:before="0" w:line="240" w:lineRule="auto"/>
+        <w:ind w:left="0" w:right="0" w:firstLine="0"/>
+        <w:jc w:val="left"/>
+        <w:rPr>
+          <w:rFonts w:ascii="Arial" w:cs="Arial" w:eastAsia="Arial" w:hAnsi="Arial"/>
+          <w:b w:val="0"/>
+          <w:i w:val="0"/>
+          <w:smallCaps w:val="0"/>
+          <w:strike w:val="0"/>
+          <w:color w:val="000000"/>
+          <w:sz w:val="22"/>
+          <w:szCs w:val="22"/>
+          <w:u w:val="none"/>
+          <w:shd w:fill="auto" w:val="clear"/>
+          <w:vertAlign w:val="baseline"/>
+        </w:rPr>
+      </w:pPr>
+      <w:r>
+        <w:rPr>
+          <w:rFonts w:ascii="Arial" w:cs="Arial" w:eastAsia="Arial" w:hAnsi="Arial"/>
+          <w:b w:val="0"/>
+          <w:i w:val="0"/>
+          <w:smallCaps w:val="0"/>
+          <w:strike w:val="0"/>
+          <w:color w:val="000000"/>
+          <w:sz w:val="22"/>
+          <w:szCs w:val="22"/>
+          <w:u w:val="none"/>
+          <w:shd w:fill="auto" w:val="clear"/>
+          <w:vertAlign w:val="baseline"/>
+          <w:rtl w:val="0"/>
+        </w:rPr>
+        <w:t xml:space="preserve">Is Genetic Rescue to the Rescue too cheesy?</w:t>
+      </w:r>
+    </w:p>
+  </w:comment>
+  <w:comment w:author="Sarah Fitzpatrick" w:id="4" w:date="2021-06-21T18:47:22Z">
+    <w:p>
+      <w:pPr>
+        <w:keepNext w:val="0"/>
+        <w:keepLines w:val="0"/>
+        <w:widowControl w:val="0"/>
+        <w:pBdr>
+          <w:top w:space="0" w:sz="0" w:val="nil"/>
+          <w:left w:space="0" w:sz="0" w:val="nil"/>
+          <w:bottom w:space="0" w:sz="0" w:val="nil"/>
+          <w:right w:space="0" w:sz="0" w:val="nil"/>
+          <w:between w:space="0" w:sz="0" w:val="nil"/>
+        </w:pBdr>
+        <w:shd w:fill="auto" w:val="clear"/>
+        <w:spacing w:after="0" w:before="0" w:line="240" w:lineRule="auto"/>
+        <w:ind w:left="0" w:right="0" w:firstLine="0"/>
+        <w:jc w:val="left"/>
+        <w:rPr>
+          <w:rFonts w:ascii="Arial" w:cs="Arial" w:eastAsia="Arial" w:hAnsi="Arial"/>
+          <w:b w:val="0"/>
+          <w:i w:val="0"/>
+          <w:smallCaps w:val="0"/>
+          <w:strike w:val="0"/>
+          <w:color w:val="000000"/>
+          <w:sz w:val="22"/>
+          <w:szCs w:val="22"/>
+          <w:u w:val="none"/>
+          <w:shd w:fill="auto" w:val="clear"/>
+          <w:vertAlign w:val="baseline"/>
+        </w:rPr>
+      </w:pPr>
+      <w:r>
+        <w:rPr>
+          <w:rFonts w:ascii="Arial" w:cs="Arial" w:eastAsia="Arial" w:hAnsi="Arial"/>
+          <w:b w:val="0"/>
+          <w:i w:val="0"/>
+          <w:smallCaps w:val="0"/>
+          <w:strike w:val="0"/>
+          <w:color w:val="000000"/>
+          <w:sz w:val="22"/>
+          <w:szCs w:val="22"/>
+          <w:u w:val="none"/>
+          <w:shd w:fill="auto" w:val="clear"/>
+          <w:vertAlign w:val="baseline"/>
+          <w:rtl w:val="0"/>
+        </w:rPr>
+        <w:t xml:space="preserve">This could also be - what species would make good candidates for genetic rescue (ie, highly fragmented, signs of inbreeding like the kinked tails, relatively short lived?). Or maybe the point is to get them to understand the role of model systems --&gt; guppies</w:t>
+      </w:r>
+    </w:p>
+  </w:comment>
+  <w:comment w:author="Matt Wilkins" w:id="5" w:date="2021-06-11T18:02:10Z">
+    <w:p>
+      <w:pPr>
+        <w:keepNext w:val="0"/>
+        <w:keepLines w:val="0"/>
+        <w:widowControl w:val="0"/>
+        <w:pBdr>
+          <w:top w:space="0" w:sz="0" w:val="nil"/>
+          <w:left w:space="0" w:sz="0" w:val="nil"/>
+          <w:bottom w:space="0" w:sz="0" w:val="nil"/>
+          <w:right w:space="0" w:sz="0" w:val="nil"/>
+          <w:between w:space="0" w:sz="0" w:val="nil"/>
+        </w:pBdr>
+        <w:shd w:fill="auto" w:val="clear"/>
+        <w:spacing w:after="0" w:before="0" w:line="240" w:lineRule="auto"/>
+        <w:ind w:left="0" w:right="0" w:firstLine="0"/>
+        <w:jc w:val="left"/>
+        <w:rPr>
+          <w:rFonts w:ascii="Arial" w:cs="Arial" w:eastAsia="Arial" w:hAnsi="Arial"/>
+          <w:b w:val="0"/>
+          <w:i w:val="0"/>
+          <w:smallCaps w:val="0"/>
+          <w:strike w:val="0"/>
+          <w:color w:val="000000"/>
+          <w:sz w:val="22"/>
+          <w:szCs w:val="22"/>
+          <w:u w:val="none"/>
+          <w:shd w:fill="auto" w:val="clear"/>
+          <w:vertAlign w:val="baseline"/>
+        </w:rPr>
+      </w:pPr>
+      <w:r>
+        <w:rPr>
+          <w:rFonts w:ascii="Arial" w:cs="Arial" w:eastAsia="Arial" w:hAnsi="Arial"/>
+          <w:b w:val="0"/>
+          <w:i w:val="0"/>
+          <w:smallCaps w:val="0"/>
+          <w:strike w:val="0"/>
+          <w:color w:val="000000"/>
+          <w:sz w:val="22"/>
+          <w:szCs w:val="22"/>
+          <w:u w:val="none"/>
+          <w:shd w:fill="auto" w:val="clear"/>
+          <w:vertAlign w:val="baseline"/>
+          <w:rtl w:val="0"/>
+        </w:rPr>
+        <w:t xml:space="preserve">Another 1min explainer?</w:t>
+      </w:r>
+    </w:p>
+  </w:comment>
+  <w:comment w:author="Sarah Fitzpatrick" w:id="6" w:date="2021-06-21T18:49:14Z">
+    <w:p>
+      <w:pPr>
+        <w:keepNext w:val="0"/>
+        <w:keepLines w:val="0"/>
+        <w:widowControl w:val="0"/>
+        <w:pBdr>
+          <w:top w:space="0" w:sz="0" w:val="nil"/>
+          <w:left w:space="0" w:sz="0" w:val="nil"/>
+          <w:bottom w:space="0" w:sz="0" w:val="nil"/>
+          <w:right w:space="0" w:sz="0" w:val="nil"/>
+          <w:between w:space="0" w:sz="0" w:val="nil"/>
+        </w:pBdr>
+        <w:shd w:fill="auto" w:val="clear"/>
+        <w:spacing w:after="0" w:before="0" w:line="240" w:lineRule="auto"/>
+        <w:ind w:left="0" w:right="0" w:firstLine="0"/>
+        <w:jc w:val="left"/>
+        <w:rPr>
+          <w:rFonts w:ascii="Arial" w:cs="Arial" w:eastAsia="Arial" w:hAnsi="Arial"/>
+          <w:b w:val="0"/>
+          <w:i w:val="0"/>
+          <w:smallCaps w:val="0"/>
+          <w:strike w:val="0"/>
+          <w:color w:val="000000"/>
+          <w:sz w:val="22"/>
+          <w:szCs w:val="22"/>
+          <w:u w:val="none"/>
+          <w:shd w:fill="auto" w:val="clear"/>
+          <w:vertAlign w:val="baseline"/>
+        </w:rPr>
+      </w:pPr>
+      <w:r>
+        <w:rPr>
+          <w:rFonts w:ascii="Arial" w:cs="Arial" w:eastAsia="Arial" w:hAnsi="Arial"/>
+          <w:b w:val="0"/>
+          <w:i w:val="0"/>
+          <w:smallCaps w:val="0"/>
+          <w:strike w:val="0"/>
+          <w:color w:val="000000"/>
+          <w:sz w:val="22"/>
+          <w:szCs w:val="22"/>
+          <w:u w:val="none"/>
+          <w:shd w:fill="auto" w:val="clear"/>
+          <w:vertAlign w:val="baseline"/>
+          <w:rtl w:val="0"/>
+        </w:rPr>
+        <w:t xml:space="preserve">Yeah, how deep into inbreeding depression to go is a question. also would be great to get the point across that variation is also needed for selection and for populations to "keep pace" with environmental change</w:t>
+      </w:r>
+    </w:p>
+  </w:comment>
+  <w:comment w:author="Matt Wilkins" w:id="1" w:date="2021-06-11T13:53:47Z">
+    <w:p>
+      <w:pPr>
+        <w:keepNext w:val="0"/>
+        <w:keepLines w:val="0"/>
+        <w:widowControl w:val="0"/>
+        <w:pBdr>
+          <w:top w:space="0" w:sz="0" w:val="nil"/>
+          <w:left w:space="0" w:sz="0" w:val="nil"/>
+          <w:bottom w:space="0" w:sz="0" w:val="nil"/>
+          <w:right w:space="0" w:sz="0" w:val="nil"/>
+          <w:between w:space="0" w:sz="0" w:val="nil"/>
+        </w:pBdr>
+        <w:shd w:fill="auto" w:val="clear"/>
+        <w:spacing w:after="0" w:before="0" w:line="240" w:lineRule="auto"/>
+        <w:ind w:left="0" w:right="0" w:firstLine="0"/>
+        <w:jc w:val="left"/>
+        <w:rPr>
+          <w:rFonts w:ascii="Arial" w:cs="Arial" w:eastAsia="Arial" w:hAnsi="Arial"/>
+          <w:b w:val="0"/>
+          <w:i w:val="0"/>
+          <w:smallCaps w:val="0"/>
+          <w:strike w:val="0"/>
+          <w:color w:val="000000"/>
+          <w:sz w:val="22"/>
+          <w:szCs w:val="22"/>
+          <w:u w:val="none"/>
+          <w:shd w:fill="auto" w:val="clear"/>
+          <w:vertAlign w:val="baseline"/>
+        </w:rPr>
+      </w:pPr>
+      <w:r>
+        <w:rPr>
+          <w:rFonts w:ascii="Arial" w:cs="Arial" w:eastAsia="Arial" w:hAnsi="Arial"/>
+          <w:b w:val="0"/>
+          <w:i w:val="0"/>
+          <w:smallCaps w:val="0"/>
+          <w:strike w:val="0"/>
+          <w:color w:val="000000"/>
+          <w:sz w:val="22"/>
+          <w:szCs w:val="22"/>
+          <w:u w:val="none"/>
+          <w:shd w:fill="auto" w:val="clear"/>
+          <w:vertAlign w:val="baseline"/>
+          <w:rtl w:val="0"/>
+        </w:rPr>
+        <w:t xml:space="preserve">https://en.wikipedia.org/wiki/Rebus</w:t>
+      </w:r>
+    </w:p>
+  </w:comment>
+  <w:comment w:author="Sarah Fitzpatrick" w:id="11" w:date="2021-06-21T18:59:37Z">
+    <w:p>
+      <w:pPr>
+        <w:keepNext w:val="0"/>
+        <w:keepLines w:val="0"/>
+        <w:widowControl w:val="0"/>
+        <w:pBdr>
+          <w:top w:space="0" w:sz="0" w:val="nil"/>
+          <w:left w:space="0" w:sz="0" w:val="nil"/>
+          <w:bottom w:space="0" w:sz="0" w:val="nil"/>
+          <w:right w:space="0" w:sz="0" w:val="nil"/>
+          <w:between w:space="0" w:sz="0" w:val="nil"/>
+        </w:pBdr>
+        <w:shd w:fill="auto" w:val="clear"/>
+        <w:spacing w:after="0" w:before="0" w:line="240" w:lineRule="auto"/>
+        <w:ind w:left="0" w:right="0" w:firstLine="0"/>
+        <w:jc w:val="left"/>
+        <w:rPr>
+          <w:rFonts w:ascii="Arial" w:cs="Arial" w:eastAsia="Arial" w:hAnsi="Arial"/>
+          <w:b w:val="0"/>
+          <w:i w:val="0"/>
+          <w:smallCaps w:val="0"/>
+          <w:strike w:val="0"/>
+          <w:color w:val="000000"/>
+          <w:sz w:val="22"/>
+          <w:szCs w:val="22"/>
+          <w:u w:val="none"/>
+          <w:shd w:fill="auto" w:val="clear"/>
+          <w:vertAlign w:val="baseline"/>
+        </w:rPr>
+      </w:pPr>
+      <w:r>
+        <w:rPr>
+          <w:rFonts w:ascii="Arial" w:cs="Arial" w:eastAsia="Arial" w:hAnsi="Arial"/>
+          <w:b w:val="0"/>
+          <w:i w:val="0"/>
+          <w:smallCaps w:val="0"/>
+          <w:strike w:val="0"/>
+          <w:color w:val="000000"/>
+          <w:sz w:val="22"/>
+          <w:szCs w:val="22"/>
+          <w:u w:val="none"/>
+          <w:shd w:fill="auto" w:val="clear"/>
+          <w:vertAlign w:val="baseline"/>
+          <w:rtl w:val="0"/>
+        </w:rPr>
+        <w:t xml:space="preserve">the trait-survival relationships are a little messier (vary by sex and by stream), but the most consistent pattern is that hybrids of both sexes in both streams have higher survival (and reproduction)</w:t>
+      </w:r>
+    </w:p>
+  </w:comment>
+  <w:comment w:author="Matt Wilkins" w:id="15" w:date="2021-06-11T19:41:09Z">
+    <w:p>
+      <w:pPr>
+        <w:keepNext w:val="0"/>
+        <w:keepLines w:val="0"/>
+        <w:widowControl w:val="0"/>
+        <w:pBdr>
+          <w:top w:space="0" w:sz="0" w:val="nil"/>
+          <w:left w:space="0" w:sz="0" w:val="nil"/>
+          <w:bottom w:space="0" w:sz="0" w:val="nil"/>
+          <w:right w:space="0" w:sz="0" w:val="nil"/>
+          <w:between w:space="0" w:sz="0" w:val="nil"/>
+        </w:pBdr>
+        <w:shd w:fill="auto" w:val="clear"/>
+        <w:spacing w:after="0" w:before="0" w:line="240" w:lineRule="auto"/>
+        <w:ind w:left="0" w:right="0" w:firstLine="0"/>
+        <w:jc w:val="left"/>
+        <w:rPr>
+          <w:rFonts w:ascii="Arial" w:cs="Arial" w:eastAsia="Arial" w:hAnsi="Arial"/>
+          <w:b w:val="0"/>
+          <w:i w:val="0"/>
+          <w:smallCaps w:val="0"/>
+          <w:strike w:val="0"/>
+          <w:color w:val="000000"/>
+          <w:sz w:val="22"/>
+          <w:szCs w:val="22"/>
+          <w:u w:val="none"/>
+          <w:shd w:fill="auto" w:val="clear"/>
+          <w:vertAlign w:val="baseline"/>
+        </w:rPr>
+      </w:pPr>
+      <w:r>
+        <w:rPr>
+          <w:rFonts w:ascii="Arial" w:cs="Arial" w:eastAsia="Arial" w:hAnsi="Arial"/>
+          <w:b w:val="0"/>
+          <w:i w:val="0"/>
+          <w:smallCaps w:val="0"/>
+          <w:strike w:val="0"/>
+          <w:color w:val="000000"/>
+          <w:sz w:val="22"/>
+          <w:szCs w:val="22"/>
+          <w:u w:val="none"/>
+          <w:shd w:fill="auto" w:val="clear"/>
+          <w:vertAlign w:val="baseline"/>
+          <w:rtl w:val="0"/>
+        </w:rPr>
         <w:t xml:space="preserve">Fitz?</w:t>
+      </w:r>
+    </w:p>
+  </w:comment>
+  <w:comment w:author="Sarah Fitzpatrick" w:id="16" w:date="2021-06-21T19:18:58Z">
+    <w:p>
+      <w:pPr>
+        <w:keepNext w:val="0"/>
+        <w:keepLines w:val="0"/>
+        <w:widowControl w:val="0"/>
+        <w:pBdr>
+          <w:top w:space="0" w:sz="0" w:val="nil"/>
+          <w:left w:space="0" w:sz="0" w:val="nil"/>
+          <w:bottom w:space="0" w:sz="0" w:val="nil"/>
+          <w:right w:space="0" w:sz="0" w:val="nil"/>
+          <w:between w:space="0" w:sz="0" w:val="nil"/>
+        </w:pBdr>
+        <w:shd w:fill="auto" w:val="clear"/>
+        <w:spacing w:after="0" w:before="0" w:line="240" w:lineRule="auto"/>
+        <w:ind w:left="0" w:right="0" w:firstLine="0"/>
+        <w:jc w:val="left"/>
+        <w:rPr>
+          <w:rFonts w:ascii="Arial" w:cs="Arial" w:eastAsia="Arial" w:hAnsi="Arial"/>
+          <w:b w:val="0"/>
+          <w:i w:val="0"/>
+          <w:smallCaps w:val="0"/>
+          <w:strike w:val="0"/>
+          <w:color w:val="000000"/>
+          <w:sz w:val="22"/>
+          <w:szCs w:val="22"/>
+          <w:u w:val="none"/>
+          <w:shd w:fill="auto" w:val="clear"/>
+          <w:vertAlign w:val="baseline"/>
+        </w:rPr>
+      </w:pPr>
+      <w:r>
+        <w:rPr>
+          <w:rFonts w:ascii="Arial" w:cs="Arial" w:eastAsia="Arial" w:hAnsi="Arial"/>
+          <w:b w:val="0"/>
+          <w:i w:val="0"/>
+          <w:smallCaps w:val="0"/>
+          <w:strike w:val="0"/>
+          <w:color w:val="000000"/>
+          <w:sz w:val="22"/>
+          <w:szCs w:val="22"/>
+          <w:u w:val="none"/>
+          <w:shd w:fill="auto" w:val="clear"/>
+          <w:vertAlign w:val="baseline"/>
+          <w:rtl w:val="0"/>
+        </w:rPr>
+        <w:t xml:space="preserve">yes!  many caveats. one that's easy to think about with the guppies (if we've introduced the high vs. low predation gradient in that system) is whether GR would have been as effective in the opposite direction (ie, low predation fish into high predation environments). The point being that the translocated individuals need to first survive the new environment before they can contribute to GR. In the case of panthers, they only introduced females because there is a lot of male-male aggression in that species, so new males may not have survived, or may have killed local males</w:t>
+      </w:r>
+    </w:p>
+  </w:comment>
+  <w:comment w:author="Sarah Fitzpatrick" w:id="12" w:date="2021-06-21T19:05:46Z">
+    <w:p>
+      <w:pPr>
+        <w:keepNext w:val="0"/>
+        <w:keepLines w:val="0"/>
+        <w:widowControl w:val="0"/>
+        <w:pBdr>
+          <w:top w:space="0" w:sz="0" w:val="nil"/>
+          <w:left w:space="0" w:sz="0" w:val="nil"/>
+          <w:bottom w:space="0" w:sz="0" w:val="nil"/>
+          <w:right w:space="0" w:sz="0" w:val="nil"/>
+          <w:between w:space="0" w:sz="0" w:val="nil"/>
+        </w:pBdr>
+        <w:shd w:fill="auto" w:val="clear"/>
+        <w:spacing w:after="0" w:before="0" w:line="240" w:lineRule="auto"/>
+        <w:ind w:left="0" w:right="0" w:firstLine="0"/>
+        <w:jc w:val="left"/>
+        <w:rPr>
+          <w:rFonts w:ascii="Arial" w:cs="Arial" w:eastAsia="Arial" w:hAnsi="Arial"/>
+          <w:b w:val="0"/>
+          <w:i w:val="0"/>
+          <w:smallCaps w:val="0"/>
+          <w:strike w:val="0"/>
+          <w:color w:val="000000"/>
+          <w:sz w:val="22"/>
+          <w:szCs w:val="22"/>
+          <w:u w:val="none"/>
+          <w:shd w:fill="auto" w:val="clear"/>
+          <w:vertAlign w:val="baseline"/>
+        </w:rPr>
+      </w:pPr>
+      <w:r>
+        <w:rPr>
+          <w:rFonts w:ascii="Arial" w:cs="Arial" w:eastAsia="Arial" w:hAnsi="Arial"/>
+          <w:b w:val="0"/>
+          <w:i w:val="0"/>
+          <w:smallCaps w:val="0"/>
+          <w:strike w:val="0"/>
+          <w:color w:val="000000"/>
+          <w:sz w:val="22"/>
+          <w:szCs w:val="22"/>
+          <w:u w:val="none"/>
+          <w:shd w:fill="auto" w:val="clear"/>
+          <w:vertAlign w:val="baseline"/>
+          <w:rtl w:val="0"/>
+        </w:rPr>
+        <w:t xml:space="preserve">a quick video that paints the picture of these streams, catching fish, and the data collection might be compelling</w:t>
+      </w:r>
+    </w:p>
+  </w:comment>
+  <w:comment w:author="Matt Wilkins" w:id="21" w:date="2021-06-15T15:56:11Z">
+    <w:p>
+      <w:pPr>
+        <w:keepNext w:val="0"/>
+        <w:keepLines w:val="0"/>
+        <w:widowControl w:val="0"/>
+        <w:pBdr>
+          <w:top w:space="0" w:sz="0" w:val="nil"/>
+          <w:left w:space="0" w:sz="0" w:val="nil"/>
+          <w:bottom w:space="0" w:sz="0" w:val="nil"/>
+          <w:right w:space="0" w:sz="0" w:val="nil"/>
+          <w:between w:space="0" w:sz="0" w:val="nil"/>
+        </w:pBdr>
+        <w:shd w:fill="auto" w:val="clear"/>
+        <w:spacing w:after="0" w:before="0" w:line="240" w:lineRule="auto"/>
+        <w:ind w:left="0" w:right="0" w:firstLine="0"/>
+        <w:jc w:val="left"/>
+        <w:rPr>
+          <w:rFonts w:ascii="Arial" w:cs="Arial" w:eastAsia="Arial" w:hAnsi="Arial"/>
+          <w:b w:val="0"/>
+          <w:i w:val="0"/>
+          <w:smallCaps w:val="0"/>
+          <w:strike w:val="0"/>
+          <w:color w:val="000000"/>
+          <w:sz w:val="22"/>
+          <w:szCs w:val="22"/>
+          <w:u w:val="none"/>
+          <w:shd w:fill="auto" w:val="clear"/>
+          <w:vertAlign w:val="baseline"/>
+        </w:rPr>
+      </w:pPr>
+      <w:r>
+        <w:rPr>
+          <w:rFonts w:ascii="Arial" w:cs="Arial" w:eastAsia="Arial" w:hAnsi="Arial"/>
+          <w:b w:val="0"/>
+          <w:i w:val="0"/>
+          <w:smallCaps w:val="0"/>
+          <w:strike w:val="0"/>
+          <w:color w:val="000000"/>
+          <w:sz w:val="22"/>
+          <w:szCs w:val="22"/>
+          <w:u w:val="none"/>
+          <w:shd w:fill="auto" w:val="clear"/>
+          <w:vertAlign w:val="baseline"/>
+          <w:rtl w:val="0"/>
+        </w:rPr>
+        <w:t xml:space="preserve">Fitz?</w:t>
+      </w:r>
+    </w:p>
+  </w:comment>
+  <w:comment w:author="Sarah Fitzpatrick" w:id="22" w:date="2021-06-21T19:30:17Z">
+    <w:p>
+      <w:pPr>
+        <w:keepNext w:val="0"/>
+        <w:keepLines w:val="0"/>
+        <w:widowControl w:val="0"/>
+        <w:pBdr>
+          <w:top w:space="0" w:sz="0" w:val="nil"/>
+          <w:left w:space="0" w:sz="0" w:val="nil"/>
+          <w:bottom w:space="0" w:sz="0" w:val="nil"/>
+          <w:right w:space="0" w:sz="0" w:val="nil"/>
+          <w:between w:space="0" w:sz="0" w:val="nil"/>
+        </w:pBdr>
+        <w:shd w:fill="auto" w:val="clear"/>
+        <w:spacing w:after="0" w:before="0" w:line="240" w:lineRule="auto"/>
+        <w:ind w:left="0" w:right="0" w:firstLine="0"/>
+        <w:jc w:val="left"/>
+        <w:rPr>
+          <w:rFonts w:ascii="Arial" w:cs="Arial" w:eastAsia="Arial" w:hAnsi="Arial"/>
+          <w:b w:val="0"/>
+          <w:i w:val="0"/>
+          <w:smallCaps w:val="0"/>
+          <w:strike w:val="0"/>
+          <w:color w:val="000000"/>
+          <w:sz w:val="22"/>
+          <w:szCs w:val="22"/>
+          <w:u w:val="none"/>
+          <w:shd w:fill="auto" w:val="clear"/>
+          <w:vertAlign w:val="baseline"/>
+        </w:rPr>
+      </w:pPr>
+      <w:r>
+        <w:rPr>
+          <w:rFonts w:ascii="Arial" w:cs="Arial" w:eastAsia="Arial" w:hAnsi="Arial"/>
+          <w:b w:val="0"/>
+          <w:i w:val="0"/>
+          <w:smallCaps w:val="0"/>
+          <w:strike w:val="0"/>
+          <w:color w:val="000000"/>
+          <w:sz w:val="22"/>
+          <w:szCs w:val="22"/>
+          <w:u w:val="none"/>
+          <w:shd w:fill="auto" w:val="clear"/>
+          <w:vertAlign w:val="baseline"/>
+          <w:rtl w:val="0"/>
+        </w:rPr>
+        <w:t xml:space="preserve">less coloration, more susceptible to disease, worse at handling stressful environments</w:t>
       </w:r>
     </w:p>
   </w:comment>
@@ -5498,13 +6816,29 @@
 
 <file path=word/commentsExtended.xml><?xml version="1.0" encoding="utf-8"?>
 <w15:commentsEx xmlns:mc="http://schemas.openxmlformats.org/markup-compatibility/2006" xmlns:o="urn:schemas-microsoft-com:office:office" xmlns:r="http://schemas.openxmlformats.org/officeDocument/2006/relationships" xmlns:m="http://schemas.openxmlformats.org/officeDocument/2006/math" xmlns:v="urn:schemas-microsoft-com:vml" xmlns:wp="http://schemas.openxmlformats.org/drawingml/2006/wordprocessingDrawing" xmlns:w10="urn:schemas-microsoft-com:office:word" xmlns:w="http://schemas.openxmlformats.org/wordprocessingml/2006/main" xmlns:wne="http://schemas.microsoft.com/office/word/2006/wordml" xmlns:sl="http://schemas.openxmlformats.org/schemaLibrary/2006/main" xmlns:a="http://schemas.openxmlformats.org/drawingml/2006/main" xmlns:pic="http://schemas.openxmlformats.org/drawingml/2006/picture" xmlns:c="http://schemas.openxmlformats.org/drawingml/2006/chart" xmlns:lc="http://schemas.openxmlformats.org/drawingml/2006/lockedCanvas" xmlns:dgm="http://schemas.openxmlformats.org/drawingml/2006/diagram" xmlns:wps="http://schemas.microsoft.com/office/word/2010/wordprocessingShape" xmlns:wpg="http://schemas.microsoft.com/office/word/2010/wordprocessingGroup" xmlns:w14="http://schemas.microsoft.com/office/word/2010/wordml" xmlns:w15="http://schemas.microsoft.com/office/word/2012/wordml">
-  <w15:commentEx w15:paraId="000000CE" w15:done="0"/>
   <w15:commentEx w15:paraId="000000CF" w15:done="0"/>
-  <w15:commentEx w15:paraId="000000D0" w15:done="0"/>
+  <w15:commentEx w15:paraId="000000D0" w15:paraIdParent="000000CF" w15:done="0"/>
   <w15:commentEx w15:paraId="000000D1" w15:done="0"/>
   <w15:commentEx w15:paraId="000000D2" w15:done="0"/>
-  <w15:commentEx w15:paraId="000000D3" w15:done="0"/>
-  <w15:commentEx w15:paraId="000000D4" w15:done="0"/>
+  <w15:commentEx w15:paraId="000000D5" w15:done="0"/>
+  <w15:commentEx w15:paraId="000000D6" w15:done="0"/>
+  <w15:commentEx w15:paraId="000000D7" w15:done="0"/>
+  <w15:commentEx w15:paraId="000000D8" w15:done="0"/>
+  <w15:commentEx w15:paraId="000000D9" w15:done="0"/>
+  <w15:commentEx w15:paraId="000000DA" w15:done="0"/>
+  <w15:commentEx w15:paraId="000000DB" w15:done="0"/>
+  <w15:commentEx w15:paraId="000000DD" w15:paraIdParent="000000DB" w15:done="0"/>
+  <w15:commentEx w15:paraId="000000DE" w15:done="0"/>
+  <w15:commentEx w15:paraId="000000DF" w15:done="0"/>
+  <w15:commentEx w15:paraId="000000E0" w15:done="0"/>
+  <w15:commentEx w15:paraId="000000E1" w15:paraIdParent="000000E0" w15:done="0"/>
+  <w15:commentEx w15:paraId="000000E2" w15:done="0"/>
+  <w15:commentEx w15:paraId="000000E3" w15:done="0"/>
+  <w15:commentEx w15:paraId="000000E4" w15:done="0"/>
+  <w15:commentEx w15:paraId="000000E5" w15:paraIdParent="000000E4" w15:done="0"/>
+  <w15:commentEx w15:paraId="000000E6" w15:done="0"/>
+  <w15:commentEx w15:paraId="000000E7" w15:done="0"/>
+  <w15:commentEx w15:paraId="000000E8" w15:paraIdParent="000000E7" w15:done="0"/>
 </w15:commentsEx>
 </file>
 
@@ -8413,7 +9747,7 @@
 
 <file path=customXML/item1.xml><?xml version="1.0" encoding="utf-8"?>
 <go:gDocsCustomXmlDataStorage xmlns:go="http://customooxmlschemas.google.com/" xmlns:r="http://schemas.openxmlformats.org/officeDocument/2006/relationships">
-  <go:docsCustomData xmlns:go="http://customooxmlschemas.google.com/" roundtripDataSignature="AMtx7mgV9cZ4JckN6sy5OzcfPxqv0fxcFw==">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</go:docsCustomData>
+  <go:docsCustomData xmlns:go="http://customooxmlschemas.google.com/" roundtripDataSignature="AMtx7mgdekh0e9h4MVRM+6uae9hZurPORw==">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</go:docsCustomData>
 </go:gDocsCustomXmlDataStorage>
 </file>
 

</xml_diff>